<commit_message>
Edited Project Status Report 3 (w/ signature)
</commit_message>
<xml_diff>
--- a/Documentation/SYSADD Files/SYSADD1_Progress Report_3_Finals.docx
+++ b/Documentation/SYSADD Files/SYSADD1_Progress Report_3_Finals.docx
@@ -377,8 +377,8 @@
         <w:tblLook w:val="01E0" w:firstRow="1" w:lastRow="1" w:firstColumn="1" w:lastColumn="1" w:noHBand="0" w:noVBand="0"/>
       </w:tblPr>
       <w:tblGrid>
-        <w:gridCol w:w="4320"/>
-        <w:gridCol w:w="4320"/>
+        <w:gridCol w:w="4250"/>
+        <w:gridCol w:w="4272"/>
       </w:tblGrid>
       <w:tr>
         <w:trPr>
@@ -1497,18 +1497,9 @@
                 <w:rFonts w:cs="Arial"/>
                 <w:sz w:val="20"/>
               </w:rPr>
-              <w:t xml:space="preserve">Continued annotation of the dataset (using </w:t>
+              <w:lastRenderedPageBreak/>
+              <w:t>Continued annotation of the dataset (using GATE and BRAT)</w:t>
             </w:r>
-            <w:r>
-              <w:rPr>
-                <w:rFonts w:cs="Arial"/>
-                <w:sz w:val="20"/>
-              </w:rPr>
-              <w:lastRenderedPageBreak/>
-              <w:t>GATE and BRAT)</w:t>
-            </w:r>
-            <w:bookmarkStart w:id="16" w:name="_GoBack"/>
-            <w:bookmarkEnd w:id="16"/>
           </w:p>
         </w:tc>
       </w:tr>
@@ -2261,9 +2252,9 @@
       <w:r>
         <w:br w:type="page"/>
       </w:r>
-      <w:bookmarkStart w:id="17" w:name="_Toc67755723"/>
-      <w:bookmarkStart w:id="18" w:name="_Toc77392557"/>
-      <w:bookmarkStart w:id="19" w:name="_Toc1899706"/>
+      <w:bookmarkStart w:id="16" w:name="_Toc67755723"/>
+      <w:bookmarkStart w:id="17" w:name="_Toc77392557"/>
+      <w:bookmarkStart w:id="18" w:name="_Toc1899706"/>
       <w:r>
         <w:rPr>
           <w:sz w:val="26"/>
@@ -2279,8 +2270,8 @@
         </w:rPr>
         <w:t xml:space="preserve"> PURPOSE</w:t>
       </w:r>
+      <w:bookmarkEnd w:id="16"/>
       <w:bookmarkEnd w:id="17"/>
-      <w:bookmarkEnd w:id="18"/>
     </w:p>
     <w:p>
       <w:pPr>
@@ -2313,7 +2304,7 @@
         <w:t>.</w:t>
       </w:r>
     </w:p>
-    <w:bookmarkEnd w:id="19"/>
+    <w:bookmarkEnd w:id="18"/>
     <w:p>
       <w:pPr>
         <w:spacing w:before="240" w:after="240"/>
@@ -2340,7 +2331,7 @@
           <w:szCs w:val="26"/>
         </w:rPr>
       </w:pPr>
-      <w:bookmarkStart w:id="20" w:name="_Toc77392558"/>
+      <w:bookmarkStart w:id="19" w:name="_Toc77392558"/>
       <w:r>
         <w:rPr>
           <w:sz w:val="26"/>
@@ -2348,18 +2339,18 @@
         </w:rPr>
         <w:t>PROJECT STATUS REPORT TEMPLATE</w:t>
       </w:r>
-      <w:bookmarkEnd w:id="20"/>
+      <w:bookmarkEnd w:id="19"/>
     </w:p>
     <w:p>
       <w:pPr>
         <w:pStyle w:val="Heading2"/>
         <w:spacing w:before="480" w:after="240"/>
       </w:pPr>
-      <w:bookmarkStart w:id="21" w:name="_Toc77392559"/>
+      <w:bookmarkStart w:id="20" w:name="_Toc77392559"/>
       <w:r>
         <w:t>Project Status Report Details</w:t>
       </w:r>
-      <w:bookmarkEnd w:id="21"/>
+      <w:bookmarkEnd w:id="20"/>
     </w:p>
     <w:p>
       <w:pPr>
@@ -3101,11 +3092,11 @@
         <w:pStyle w:val="Heading2"/>
         <w:spacing w:before="480" w:after="240"/>
       </w:pPr>
-      <w:bookmarkStart w:id="22" w:name="_Toc77392560"/>
+      <w:bookmarkStart w:id="21" w:name="_Toc77392560"/>
       <w:r>
         <w:t>Project Status Report Template</w:t>
       </w:r>
-      <w:bookmarkEnd w:id="22"/>
+      <w:bookmarkEnd w:id="21"/>
     </w:p>
     <w:tbl>
       <w:tblPr>
@@ -3165,7 +3156,6 @@
               <w:rPr>
                 <w:b w:val="0"/>
               </w:rPr>
-              <w:lastRenderedPageBreak/>
               <w:t xml:space="preserve">Prepared </w:t>
             </w:r>
             <w:r>
@@ -3186,6 +3176,7 @@
               <w:spacing w:before="40" w:after="40"/>
             </w:pPr>
             <w:r>
+              <w:lastRenderedPageBreak/>
               <w:t>Samantha Mallari</w:t>
             </w:r>
           </w:p>
@@ -3203,6 +3194,7 @@
               </w:rPr>
             </w:pPr>
             <w:r>
+              <w:lastRenderedPageBreak/>
               <w:t>Date:</w:t>
             </w:r>
             <w:r>
@@ -3217,6 +3209,7 @@
               <w:spacing w:before="40" w:after="40"/>
             </w:pPr>
             <w:r>
+              <w:lastRenderedPageBreak/>
               <w:t>08/16</w:t>
             </w:r>
             <w:r>
@@ -3242,6 +3235,7 @@
               <w:rPr>
                 <w:b w:val="0"/>
               </w:rPr>
+              <w:lastRenderedPageBreak/>
               <w:t>Reporting Period:</w:t>
             </w:r>
           </w:p>
@@ -3258,6 +3252,7 @@
               <w:rPr>
                 <w:b w:val="0"/>
               </w:rPr>
+              <w:lastRenderedPageBreak/>
               <w:t>08/16</w:t>
             </w:r>
             <w:r>
@@ -3311,6 +3306,7 @@
               <w:rPr>
                 <w:b w:val="0"/>
               </w:rPr>
+              <w:lastRenderedPageBreak/>
               <w:t>Project Overall Status:</w:t>
             </w:r>
           </w:p>
@@ -6006,9 +6002,9 @@
           <w:szCs w:val="26"/>
         </w:rPr>
       </w:pPr>
-      <w:bookmarkStart w:id="23" w:name="_Toc527953323"/>
-      <w:bookmarkStart w:id="24" w:name="_Toc67755745"/>
-      <w:bookmarkStart w:id="25" w:name="_Toc77392561"/>
+      <w:bookmarkStart w:id="22" w:name="_Toc527953323"/>
+      <w:bookmarkStart w:id="23" w:name="_Toc67755745"/>
+      <w:bookmarkStart w:id="24" w:name="_Toc77392561"/>
       <w:r>
         <w:rPr>
           <w:sz w:val="26"/>
@@ -6037,8 +6033,8 @@
         </w:rPr>
         <w:t>A</w:t>
       </w:r>
-      <w:bookmarkStart w:id="26" w:name="_Toc527953324"/>
-      <w:bookmarkEnd w:id="23"/>
+      <w:bookmarkStart w:id="25" w:name="_Toc527953324"/>
+      <w:bookmarkEnd w:id="22"/>
       <w:r>
         <w:rPr>
           <w:sz w:val="26"/>
@@ -6046,114 +6042,286 @@
         </w:rPr>
         <w:t>PPROVALS</w:t>
       </w:r>
+      <w:bookmarkEnd w:id="23"/>
       <w:bookmarkEnd w:id="24"/>
-      <w:bookmarkEnd w:id="25"/>
     </w:p>
     <w:p>
       <w:pPr>
-        <w:spacing w:before="240"/>
-      </w:pPr>
-      <w:r>
-        <w:rPr>
-          <w:b/>
-        </w:rPr>
-        <w:t>Prepared</w:t>
-      </w:r>
-      <w:r>
-        <w:rPr>
-          <w:b/>
-        </w:rPr>
-        <w:t xml:space="preserve"> by</w:t>
+        <w:tabs>
+          <w:tab w:val="left" w:pos="3480"/>
+        </w:tabs>
+      </w:pPr>
+      <w:r>
+        <w:rPr>
+          <w:noProof/>
+        </w:rPr>
+        <w:drawing>
+          <wp:anchor distT="0" distB="0" distL="114300" distR="114300" simplePos="0" relativeHeight="251661311" behindDoc="1" locked="0" layoutInCell="1" allowOverlap="1" wp14:anchorId="7B941639" wp14:editId="7B257114">
+            <wp:simplePos x="0" y="0"/>
+            <wp:positionH relativeFrom="column">
+              <wp:posOffset>1760220</wp:posOffset>
+            </wp:positionH>
+            <wp:positionV relativeFrom="paragraph">
+              <wp:posOffset>6350</wp:posOffset>
+            </wp:positionV>
+            <wp:extent cx="731520" cy="403860"/>
+            <wp:effectExtent l="0" t="0" r="0" b="0"/>
+            <wp:wrapNone/>
+            <wp:docPr id="3" name="Picture 3"/>
+            <wp:cNvGraphicFramePr>
+              <a:graphicFrameLocks xmlns:a="http://schemas.openxmlformats.org/drawingml/2006/main" noChangeAspect="1"/>
+            </wp:cNvGraphicFramePr>
+            <a:graphic xmlns:a="http://schemas.openxmlformats.org/drawingml/2006/main">
+              <a:graphicData uri="http://schemas.openxmlformats.org/drawingml/2006/picture">
+                <pic:pic xmlns:pic="http://schemas.openxmlformats.org/drawingml/2006/picture">
+                  <pic:nvPicPr>
+                    <pic:cNvPr id="3" name="My_signature.PNG"/>
+                    <pic:cNvPicPr/>
+                  </pic:nvPicPr>
+                  <pic:blipFill>
+                    <a:blip r:embed="rId9" cstate="print">
+                      <a:extLst>
+                        <a:ext uri="{BEBA8EAE-BF5A-486C-A8C5-ECC9F3942E4B}">
+                          <a14:imgProps xmlns:a14="http://schemas.microsoft.com/office/drawing/2010/main">
+                            <a14:imgLayer r:embed="rId10">
+                              <a14:imgEffect>
+                                <a14:saturation sat="33000"/>
+                              </a14:imgEffect>
+                              <a14:imgEffect>
+                                <a14:brightnessContrast contrast="-40000"/>
+                              </a14:imgEffect>
+                            </a14:imgLayer>
+                          </a14:imgProps>
+                        </a:ext>
+                        <a:ext uri="{28A0092B-C50C-407E-A947-70E740481C1C}">
+                          <a14:useLocalDpi xmlns:a14="http://schemas.microsoft.com/office/drawing/2010/main" val="0"/>
+                        </a:ext>
+                      </a:extLst>
+                    </a:blip>
+                    <a:stretch>
+                      <a:fillRect/>
+                    </a:stretch>
+                  </pic:blipFill>
+                  <pic:spPr>
+                    <a:xfrm>
+                      <a:off x="0" y="0"/>
+                      <a:ext cx="731520" cy="403860"/>
+                    </a:xfrm>
+                    <a:prstGeom prst="rect">
+                      <a:avLst/>
+                    </a:prstGeom>
+                  </pic:spPr>
+                </pic:pic>
+              </a:graphicData>
+            </a:graphic>
+            <wp14:sizeRelH relativeFrom="margin">
+              <wp14:pctWidth>0</wp14:pctWidth>
+            </wp14:sizeRelH>
+            <wp14:sizeRelV relativeFrom="margin">
+              <wp14:pctHeight>0</wp14:pctHeight>
+            </wp14:sizeRelV>
+          </wp:anchor>
+        </w:drawing>
       </w:r>
       <w:r>
         <w:tab/>
-      </w:r>
-      <w:r>
-        <w:t>__________________________________</w:t>
       </w:r>
     </w:p>
     <w:p>
-      <w:r>
-        <w:rPr>
-          <w:rFonts w:cs="Arial"/>
-        </w:rPr>
+      <w:pPr>
+        <w:spacing w:before="240"/>
+      </w:pPr>
+      <w:r>
+        <w:rPr>
+          <w:b/>
+        </w:rPr>
+        <w:t>Prepared</w:t>
+      </w:r>
+      <w:r>
+        <w:rPr>
+          <w:b/>
+        </w:rPr>
+        <w:t xml:space="preserve"> by</w:t>
+      </w:r>
+      <w:r>
         <w:tab/>
       </w:r>
       <w:r>
-        <w:rPr>
-          <w:rFonts w:cs="Arial"/>
-        </w:rPr>
-        <w:tab/>
-      </w:r>
-      <w:r>
-        <w:t>Project Manager</w:t>
+        <w:t>__________</w:t>
+      </w:r>
+      <w:r>
+        <w:t>Samantha Mallari__________</w:t>
       </w:r>
     </w:p>
     <w:p>
-      <w:pPr>
+      <w:r>
         <w:rPr>
           <w:rFonts w:cs="Arial"/>
         </w:rPr>
-      </w:pPr>
+        <w:tab/>
+      </w:r>
+      <w:r>
+        <w:rPr>
+          <w:rFonts w:cs="Arial"/>
+        </w:rPr>
+        <w:tab/>
+      </w:r>
+      <w:r>
+        <w:t>Project Manager</w:t>
+      </w:r>
     </w:p>
     <w:p>
-      <w:pPr>
-        <w:spacing w:before="240"/>
-      </w:pPr>
-      <w:r>
-        <w:rPr>
-          <w:b/>
-        </w:rPr>
-        <w:t>Approved by</w:t>
-      </w:r>
-      <w:r>
-        <w:tab/>
-      </w:r>
-      <w:r>
-        <w:t>__________________________________</w:t>
+      <w:r>
+        <w:rPr>
+          <w:noProof/>
+        </w:rPr>
+        <w:drawing>
+          <wp:anchor distT="0" distB="0" distL="114300" distR="114300" simplePos="0" relativeHeight="251662336" behindDoc="1" locked="0" layoutInCell="1" allowOverlap="1" wp14:anchorId="7C6D2ACF" wp14:editId="03103A5E">
+            <wp:simplePos x="0" y="0"/>
+            <wp:positionH relativeFrom="column">
+              <wp:posOffset>1371600</wp:posOffset>
+            </wp:positionH>
+            <wp:positionV relativeFrom="paragraph">
+              <wp:posOffset>6350</wp:posOffset>
+            </wp:positionV>
+            <wp:extent cx="1038225" cy="887095"/>
+            <wp:effectExtent l="0" t="0" r="0" b="8255"/>
+            <wp:wrapNone/>
+            <wp:docPr id="2" name="Picture 2"/>
+            <wp:cNvGraphicFramePr>
+              <a:graphicFrameLocks xmlns:a="http://schemas.openxmlformats.org/drawingml/2006/main" noChangeAspect="1"/>
+            </wp:cNvGraphicFramePr>
+            <a:graphic xmlns:a="http://schemas.openxmlformats.org/drawingml/2006/main">
+              <a:graphicData uri="http://schemas.openxmlformats.org/drawingml/2006/picture">
+                <pic:pic xmlns:pic="http://schemas.openxmlformats.org/drawingml/2006/picture">
+                  <pic:nvPicPr>
+                    <pic:cNvPr id="2" name="ecbsign.jpg"/>
+                    <pic:cNvPicPr/>
+                  </pic:nvPicPr>
+                  <pic:blipFill>
+                    <a:blip r:embed="rId11">
+                      <a:extLst>
+                        <a:ext uri="{28A0092B-C50C-407E-A947-70E740481C1C}">
+                          <a14:useLocalDpi xmlns:a14="http://schemas.microsoft.com/office/drawing/2010/main" val="0"/>
+                        </a:ext>
+                      </a:extLst>
+                    </a:blip>
+                    <a:stretch>
+                      <a:fillRect/>
+                    </a:stretch>
+                  </pic:blipFill>
+                  <pic:spPr>
+                    <a:xfrm>
+                      <a:off x="0" y="0"/>
+                      <a:ext cx="1038225" cy="887095"/>
+                    </a:xfrm>
+                    <a:prstGeom prst="rect">
+                      <a:avLst/>
+                    </a:prstGeom>
+                  </pic:spPr>
+                </pic:pic>
+              </a:graphicData>
+            </a:graphic>
+            <wp14:sizeRelH relativeFrom="margin">
+              <wp14:pctWidth>0</wp14:pctWidth>
+            </wp14:sizeRelH>
+            <wp14:sizeRelV relativeFrom="margin">
+              <wp14:pctHeight>0</wp14:pctHeight>
+            </wp14:sizeRelV>
+          </wp:anchor>
+        </w:drawing>
       </w:r>
     </w:p>
     <w:p>
       <w:pPr>
-        <w:pStyle w:val="FieldText"/>
-        <w:rPr>
-          <w:rFonts w:cs="Arial"/>
-        </w:rPr>
-      </w:pPr>
-      <w:r>
-        <w:rPr>
-          <w:rFonts w:cs="Arial"/>
-        </w:rPr>
-        <w:t xml:space="preserve">                          Project Advisor</w:t>
-      </w:r>
-    </w:p>
-    <w:p>
-      <w:pPr>
-        <w:pStyle w:val="FieldText"/>
-        <w:ind w:left="1440"/>
-      </w:pPr>
-      <w:r>
-        <w:t>__________________________________</w:t>
-      </w:r>
-    </w:p>
-    <w:p>
-      <w:pPr>
-        <w:pStyle w:val="FieldText"/>
-        <w:ind w:firstLine="1440"/>
-      </w:pPr>
-      <w:r>
-        <w:t>Client Sponsor</w:t>
-      </w:r>
+        <w:tabs>
+          <w:tab w:val="left" w:pos="2550"/>
+        </w:tabs>
+      </w:pPr>
+      <w:r>
+        <w:tab/>
+      </w:r>
+      <w:bookmarkStart w:id="26" w:name="_GoBack"/>
+      <w:bookmarkEnd w:id="26"/>
     </w:p>
     <w:p/>
     <w:p>
       <w:pPr>
+        <w:rPr>
+          <w:rFonts w:cs="Arial"/>
+        </w:rPr>
+      </w:pPr>
+    </w:p>
+    <w:p>
+      <w:pPr>
+        <w:spacing w:before="240"/>
+      </w:pPr>
+      <w:r>
+        <w:rPr>
+          <w:b/>
+        </w:rPr>
+        <w:t>Approved by</w:t>
+      </w:r>
+      <w:r>
+        <w:tab/>
+      </w:r>
+      <w:r>
+        <w:t>_______</w:t>
+      </w:r>
+      <w:r>
+        <w:t xml:space="preserve"> </w:t>
+      </w:r>
+      <w:r>
+        <w:t>Ernesto Boydon</w:t>
+      </w:r>
+      <w:r>
+        <w:t xml:space="preserve"> </w:t>
+      </w:r>
+      <w:r>
+        <w:t>_____________</w:t>
+      </w:r>
+    </w:p>
+    <w:p>
+      <w:pPr>
+        <w:pStyle w:val="FieldText"/>
+        <w:rPr>
+          <w:rFonts w:cs="Arial"/>
+        </w:rPr>
+      </w:pPr>
+      <w:r>
+        <w:rPr>
+          <w:rFonts w:cs="Arial"/>
+        </w:rPr>
+        <w:t xml:space="preserve">                          Project Advisor</w:t>
+      </w:r>
+    </w:p>
+    <w:p>
+      <w:pPr>
+        <w:pStyle w:val="FieldText"/>
+        <w:ind w:left="1440"/>
+      </w:pPr>
+      <w:r>
+        <w:t>__________________________________</w:t>
+      </w:r>
+    </w:p>
+    <w:p>
+      <w:pPr>
+        <w:pStyle w:val="FieldText"/>
+        <w:ind w:firstLine="1440"/>
+      </w:pPr>
+      <w:r>
+        <w:t>Client Sponsor</w:t>
+      </w:r>
+    </w:p>
+    <w:p/>
+    <w:p>
+      <w:pPr>
         <w:spacing w:before="240" w:after="240"/>
         <w:jc w:val="center"/>
       </w:pPr>
       <w:r>
         <w:pict>
-          <v:shape id="_x0000_i1029" type="#_x0000_t75" style="width:6in;height:7.2pt" o:hrpct="0" o:hralign="center" o:hr="t">
+          <v:shape id="_x0000_i1035" type="#_x0000_t75" style="width:6in;height:7.2pt" o:hrpct="0" o:hralign="center" o:hr="t">
             <v:imagedata r:id="rId8" o:title="BD10290_"/>
           </v:shape>
         </w:pict>
@@ -6187,7 +6355,7 @@
         <w:lastRenderedPageBreak/>
         <w:t>APPENDICES</w:t>
       </w:r>
-      <w:bookmarkEnd w:id="26"/>
+      <w:bookmarkEnd w:id="25"/>
       <w:bookmarkEnd w:id="27"/>
       <w:bookmarkEnd w:id="28"/>
     </w:p>
@@ -6261,9 +6429,9 @@
       </w:r>
     </w:p>
     <w:sectPr>
-      <w:headerReference w:type="default" r:id="rId9"/>
-      <w:footerReference w:type="default" r:id="rId10"/>
-      <w:footerReference w:type="first" r:id="rId11"/>
+      <w:headerReference w:type="default" r:id="rId12"/>
+      <w:footerReference w:type="default" r:id="rId13"/>
+      <w:footerReference w:type="first" r:id="rId14"/>
       <w:pgSz w:w="12240" w:h="15840" w:code="1"/>
       <w:pgMar w:top="1440" w:right="1800" w:bottom="1440" w:left="1800" w:header="1440" w:footer="1440" w:gutter="0"/>
       <w:cols w:space="720"/>
@@ -6348,7 +6516,7 @@
         <w:sz w:val="18"/>
         <w:szCs w:val="18"/>
       </w:rPr>
-      <w:t>2</w:t>
+      <w:t>8</w:t>
     </w:r>
     <w:r>
       <w:rPr>
@@ -9296,7 +9464,6 @@
     <w:lsdException w:name="HTML Sample" w:semiHidden="1" w:unhideWhenUsed="1"/>
     <w:lsdException w:name="HTML Typewriter" w:semiHidden="1" w:unhideWhenUsed="1"/>
     <w:lsdException w:name="HTML Variable" w:semiHidden="1" w:unhideWhenUsed="1"/>
-    <w:lsdException w:name="Normal Table" w:semiHidden="1" w:unhideWhenUsed="1"/>
     <w:lsdException w:name="annotation subject" w:semiHidden="1" w:unhideWhenUsed="1"/>
     <w:lsdException w:name="No List" w:semiHidden="1" w:unhideWhenUsed="1"/>
     <w:lsdException w:name="Outline List 1" w:semiHidden="1" w:unhideWhenUsed="1"/>
@@ -9343,9 +9510,7 @@
     <w:lsdException w:name="Table Subtle 2" w:semiHidden="1" w:unhideWhenUsed="1"/>
     <w:lsdException w:name="Table Web 1" w:semiHidden="1" w:unhideWhenUsed="1"/>
     <w:lsdException w:name="Table Web 2" w:semiHidden="1" w:unhideWhenUsed="1"/>
-    <w:lsdException w:name="Table Web 3" w:semiHidden="1" w:unhideWhenUsed="1"/>
     <w:lsdException w:name="Balloon Text" w:semiHidden="1" w:unhideWhenUsed="1"/>
-    <w:lsdException w:name="Table Theme" w:semiHidden="1" w:unhideWhenUsed="1"/>
     <w:lsdException w:name="Placeholder Text" w:semiHidden="1" w:uiPriority="99"/>
     <w:lsdException w:name="No Spacing" w:uiPriority="1" w:qFormat="1"/>
     <w:lsdException w:name="Light Shading" w:uiPriority="60"/>

</xml_diff>